<commit_message>
GJort en del endringer ifht, Progressdialog, kommentert kode, fjenert ubrukt kode
</commit_message>
<xml_diff>
--- a/Dokumentasjon av obligatoriskOppgave.docx
+++ b/Dokumentasjon av obligatoriskOppgave.docx
@@ -21,10 +21,47 @@
         <w:t>Ideen bak denne oppgaven var å</w:t>
       </w:r>
       <w:r>
-        <w:t xml:space="preserve"> lage en trenings applikasjon som det kunne gå an å registrere treningsdata. Treningsøkten varighet, øktens lengde, området du trente i samt om du nådde målet ditt eller ikke. Dette skal så registreres i </w:t>
-      </w:r>
-      <w:r>
-        <w:t>en database som ligger eksternt og som aksesseres.</w:t>
+        <w:t xml:space="preserve"> lage en trenings applikasjon som det kunne gå an å registrere treningsdata. Treningsøkten varighet, øktens lengde, området du trente i samt </w:t>
+      </w:r>
+      <w:r>
+        <w:t>hvordan type trening som ble gjennomført</w:t>
+      </w:r>
+      <w:r>
+        <w:t xml:space="preserve">. Dette </w:t>
+      </w:r>
+      <w:r>
+        <w:t>skulle</w:t>
+      </w:r>
+      <w:r>
+        <w:t xml:space="preserve"> så registreres i </w:t>
+      </w:r>
+      <w:r>
+        <w:t xml:space="preserve">en database som </w:t>
+      </w:r>
+      <w:r>
+        <w:t>lå</w:t>
+      </w:r>
+      <w:r>
+        <w:t xml:space="preserve"> eksternt og som aksesseres</w:t>
+      </w:r>
+      <w:r>
+        <w:t xml:space="preserve"> gjennom «</w:t>
+      </w:r>
+      <w:proofErr w:type="spellStart"/>
+      <w:r>
+        <w:t>connections</w:t>
+      </w:r>
+      <w:proofErr w:type="spellEnd"/>
+      <w:r>
+        <w:t xml:space="preserve">-filer» i </w:t>
+      </w:r>
+      <w:proofErr w:type="spellStart"/>
+      <w:r>
+        <w:t>php</w:t>
+      </w:r>
+      <w:proofErr w:type="spellEnd"/>
+      <w:r>
+        <w:t>.</w:t>
       </w:r>
     </w:p>
     <w:p>
@@ -39,12 +76,7 @@
       </w:r>
       <w:proofErr w:type="spellStart"/>
       <w:r>
-        <w:t>andr</w:t>
-      </w:r>
-      <w:bookmarkStart w:id="0" w:name="_GoBack"/>
-      <w:bookmarkEnd w:id="0"/>
-      <w:r>
-        <w:t>oid</w:t>
+        <w:t>android</w:t>
       </w:r>
       <w:proofErr w:type="spellEnd"/>
       <w:r>
@@ -54,7 +86,10 @@
         <w:t>en</w:t>
       </w:r>
       <w:r>
-        <w:t xml:space="preserve"> og en MYSQL database. Målet var å kunne få til å registrere data inn mot databasen via tekstfelter fra applikasjonen.</w:t>
+        <w:t xml:space="preserve"> og en My</w:t>
+      </w:r>
+      <w:r>
+        <w:t>SQL database. Målet var å kunne få til å registrere data inn mot databasen via tekstfelter fra applikasjonen.</w:t>
       </w:r>
       <w:r>
         <w:t xml:space="preserve"> I tillegg</w:t>
@@ -89,14 +124,28 @@
         <w:t xml:space="preserve"> behersker det</w:t>
       </w:r>
       <w:r>
-        <w:t xml:space="preserve"> dette med </w:t>
+        <w:t xml:space="preserve"> </w:t>
       </w:r>
       <w:proofErr w:type="spellStart"/>
       <w:r>
-        <w:t>intent</w:t>
+        <w:t>I</w:t>
+      </w:r>
+      <w:r>
+        <w:t>ntent</w:t>
       </w:r>
       <w:proofErr w:type="spellEnd"/>
       <w:r>
+        <w:t xml:space="preserve"> i </w:t>
+      </w:r>
+      <w:proofErr w:type="spellStart"/>
+      <w:r>
+        <w:t>android</w:t>
+      </w:r>
+      <w:proofErr w:type="spellEnd"/>
+      <w:r>
+        <w:t xml:space="preserve"> programmering</w:t>
+      </w:r>
+      <w:r>
         <w:t>.</w:t>
       </w:r>
     </w:p>
@@ -113,7 +162,19 @@
         <w:t>-</w:t>
       </w:r>
       <w:r>
-        <w:t>skjermen har jeg lagt inn funksjonalitet for å vise data fra databasen min på webhotellet mitt. Har prøvd å få til et nok så greit brukergrensesnitt som er enkelt å bruk.</w:t>
+        <w:t>skjermen har jeg lagt inn funksjonalitet for å vise data fra databasen min på webhotellet mitt. Har prøvd å få til et nok så greit brukergrensesnitt som er</w:t>
+      </w:r>
+      <w:r>
+        <w:t xml:space="preserve"> oversiktlig og</w:t>
+      </w:r>
+      <w:r>
+        <w:t xml:space="preserve"> enkelt å bruk</w:t>
+      </w:r>
+      <w:r>
+        <w:t>e</w:t>
+      </w:r>
+      <w:r>
+        <w:t>.</w:t>
       </w:r>
     </w:p>
     <w:p>
@@ -134,7 +195,19 @@
       </w:r>
       <w:proofErr w:type="spellEnd"/>
       <w:r>
-        <w:t xml:space="preserve"> script som ligger på webhotellet mitt til å koble til databasen og utføre sleve spørringen.</w:t>
+        <w:t xml:space="preserve"> script som ligger på webhotellet mitt</w:t>
+      </w:r>
+      <w:r>
+        <w:t xml:space="preserve"> for å håndtere kommunikasjonen til selve databasen og utføre selve</w:t>
+      </w:r>
+      <w:r>
+        <w:t xml:space="preserve"> spørringen</w:t>
+      </w:r>
+      <w:r>
+        <w:t>e</w:t>
+      </w:r>
+      <w:r>
+        <w:t>.</w:t>
       </w:r>
     </w:p>
     <w:p>
@@ -161,7 +234,36 @@
       </w:r>
       <w:proofErr w:type="spellEnd"/>
       <w:r>
-        <w:t>, Toast også har jeg prøvd meg på å få til en progress dialog … foreløpig uten hell, siden den forsvinner så straks den starter.</w:t>
+        <w:t>,</w:t>
+      </w:r>
+      <w:r>
+        <w:t xml:space="preserve"> Spinner og</w:t>
+      </w:r>
+      <w:r>
+        <w:t xml:space="preserve"> Toast</w:t>
+      </w:r>
+      <w:r>
+        <w:t xml:space="preserve"> –melding. J</w:t>
+      </w:r>
+      <w:r>
+        <w:t>eg</w:t>
+      </w:r>
+      <w:r>
+        <w:t xml:space="preserve"> har også</w:t>
+      </w:r>
+      <w:r>
+        <w:t xml:space="preserve"> prøvd meg på å få til en progress dialog … foreløpig uten hell, siden den forsvinner så straks den starter.</w:t>
+      </w:r>
+      <w:r>
+        <w:t xml:space="preserve"> Hadde vært gøy å </w:t>
+      </w:r>
+      <w:proofErr w:type="spellStart"/>
+      <w:r>
+        <w:t>fått</w:t>
+      </w:r>
+      <w:proofErr w:type="spellEnd"/>
+      <w:r>
+        <w:t xml:space="preserve"> til en god løsning på dette, men er ikke helt sikker på hvordan jeg skal går fram får å få til dette</w:t>
       </w:r>
     </w:p>
     <w:p>
@@ -171,11 +273,9 @@
     </w:p>
     <w:p/>
     <w:p>
-      <w:proofErr w:type="spellStart"/>
-      <w:r>
-        <w:t>Klider</w:t>
-      </w:r>
-      <w:proofErr w:type="spellEnd"/>
+      <w:r>
+        <w:t>Kildehenvisning</w:t>
+      </w:r>
       <w:r>
         <w:t>:</w:t>
       </w:r>
@@ -243,7 +343,10 @@
         </w:r>
       </w:hyperlink>
     </w:p>
-    <w:p/>
+    <w:p>
+      <w:bookmarkStart w:id="0" w:name="_GoBack"/>
+      <w:bookmarkEnd w:id="0"/>
+    </w:p>
     <w:p/>
     <w:sectPr>
       <w:headerReference w:type="default" r:id="rId9"/>
@@ -1129,6 +1232,18 @@
       <w:contextualSpacing/>
     </w:pPr>
   </w:style>
+  <w:style w:type="character" w:styleId="FollowedHyperlink">
+    <w:name w:val="FollowedHyperlink"/>
+    <w:basedOn w:val="DefaultParagraphFont"/>
+    <w:uiPriority w:val="99"/>
+    <w:semiHidden/>
+    <w:unhideWhenUsed/>
+    <w:rsid w:val="00B772D9"/>
+    <w:rPr>
+      <w:color w:val="954F72" w:themeColor="followedHyperlink"/>
+      <w:u w:val="single"/>
+    </w:rPr>
+  </w:style>
 </w:styles>
 </file>
 

</xml_diff>

<commit_message>
Kommentert Splash-klassen + rettet opp layouten i activity_main.xml (satt på textview) slik at det er lettere å se hva som skal inn i feltene
</commit_message>
<xml_diff>
--- a/Dokumentasjon av obligatoriskOppgave.docx
+++ b/Dokumentasjon av obligatoriskOppgave.docx
@@ -252,7 +252,32 @@
         <w:t xml:space="preserve"> har også</w:t>
       </w:r>
       <w:r>
-        <w:t xml:space="preserve"> prøvd meg på å få til en progress dialog … foreløpig uten hell, siden den forsvinner så straks den starter.</w:t>
+        <w:t xml:space="preserve"> </w:t>
+      </w:r>
+      <w:r>
+        <w:t>implementert</w:t>
+      </w:r>
+      <w:r>
+        <w:t xml:space="preserve"> en progress dialog</w:t>
+      </w:r>
+      <w:r>
+        <w:t xml:space="preserve"> som popper opp når «</w:t>
+      </w:r>
+      <w:proofErr w:type="spellStart"/>
+      <w:proofErr w:type="gramStart"/>
+      <w:r>
+        <w:t>insert</w:t>
+      </w:r>
+      <w:proofErr w:type="spellEnd"/>
+      <w:r>
+        <w:t>»-</w:t>
+      </w:r>
+      <w:proofErr w:type="gramEnd"/>
+      <w:r>
+        <w:t>knappen har blitt trykket. Dialogboksen vises i 2 sekunder</w:t>
+      </w:r>
+      <w:r>
+        <w:t>.</w:t>
       </w:r>
       <w:r>
         <w:t xml:space="preserve"> Hadde vært gøy å </w:t>
@@ -274,6 +299,15 @@
     <w:p/>
     <w:p>
       <w:r>
+        <w:br w:type="page"/>
+      </w:r>
+    </w:p>
+    <w:p>
+      <w:pPr>
+        <w:pStyle w:val="Heading1"/>
+      </w:pPr>
+      <w:r>
+        <w:lastRenderedPageBreak/>
         <w:t>Kildehenvisning</w:t>
       </w:r>
       <w:r>
@@ -344,13 +378,138 @@
       </w:hyperlink>
     </w:p>
     <w:p>
+      <w:pPr>
+        <w:pStyle w:val="ListParagraph"/>
+        <w:numPr>
+          <w:ilvl w:val="0"/>
+          <w:numId w:val="2"/>
+        </w:numPr>
+      </w:pPr>
+      <w:r>
+        <w:t>Forsinkelse til progressdialogen</w:t>
+      </w:r>
+    </w:p>
+    <w:p>
+      <w:pPr>
+        <w:pStyle w:val="ListParagraph"/>
+        <w:numPr>
+          <w:ilvl w:val="1"/>
+          <w:numId w:val="2"/>
+        </w:numPr>
+      </w:pPr>
+      <w:hyperlink r:id="rId9" w:history="1">
+        <w:r>
+          <w:rPr>
+            <w:rStyle w:val="Hyperlink"/>
+          </w:rPr>
+          <w:t>http://stackoverflow.com/questions/4209270/add-a-delay-to-progress-dialog</w:t>
+        </w:r>
+      </w:hyperlink>
+    </w:p>
+    <w:p>
+      <w:pPr>
+        <w:pStyle w:val="ListParagraph"/>
+        <w:numPr>
+          <w:ilvl w:val="0"/>
+          <w:numId w:val="2"/>
+        </w:numPr>
+      </w:pPr>
+      <w:proofErr w:type="spellStart"/>
+      <w:r>
+        <w:t>Splash</w:t>
+      </w:r>
+      <w:proofErr w:type="spellEnd"/>
+      <w:r>
+        <w:t xml:space="preserve"> Screen</w:t>
+      </w:r>
+    </w:p>
+    <w:p>
+      <w:pPr>
+        <w:pStyle w:val="ListParagraph"/>
+        <w:numPr>
+          <w:ilvl w:val="1"/>
+          <w:numId w:val="2"/>
+        </w:numPr>
+      </w:pPr>
+      <w:r>
+        <w:t>Picture</w:t>
+      </w:r>
+    </w:p>
+    <w:p>
+      <w:pPr>
+        <w:pStyle w:val="ListParagraph"/>
+        <w:numPr>
+          <w:ilvl w:val="2"/>
+          <w:numId w:val="2"/>
+        </w:numPr>
+      </w:pPr>
+      <w:hyperlink r:id="rId10" w:history="1">
+        <w:r>
+          <w:rPr>
+            <w:rStyle w:val="Hyperlink"/>
+          </w:rPr>
+          <w:t>http://www.clipartbest.com/cliparts/nTB/RMr/nTBRMrnTA.png</w:t>
+        </w:r>
+      </w:hyperlink>
+    </w:p>
+    <w:p>
+      <w:pPr>
+        <w:pStyle w:val="ListParagraph"/>
+        <w:numPr>
+          <w:ilvl w:val="1"/>
+          <w:numId w:val="2"/>
+        </w:numPr>
+      </w:pPr>
+      <w:proofErr w:type="spellStart"/>
+      <w:r>
+        <w:t>SplashScreen</w:t>
+      </w:r>
+      <w:proofErr w:type="spellEnd"/>
+      <w:r>
+        <w:t xml:space="preserve"> kode inspirasjon</w:t>
+      </w:r>
+    </w:p>
+    <w:p>
+      <w:pPr>
+        <w:pStyle w:val="ListParagraph"/>
+        <w:numPr>
+          <w:ilvl w:val="2"/>
+          <w:numId w:val="2"/>
+        </w:numPr>
+      </w:pPr>
+      <w:hyperlink r:id="rId11" w:history="1">
+        <w:r>
+          <w:rPr>
+            <w:rStyle w:val="Hyperlink"/>
+          </w:rPr>
+          <w:t>https://www.youtube.com/watch?v=XwOuTjUFexE</w:t>
+        </w:r>
+      </w:hyperlink>
+    </w:p>
+    <w:p>
       <w:bookmarkStart w:id="0" w:name="_GoBack"/>
       <w:bookmarkEnd w:id="0"/>
     </w:p>
     <w:p/>
+    <w:p/>
+    <w:p/>
+    <w:p>
+      <w:r>
+        <w:fldChar w:fldCharType="begin"/>
+      </w:r>
+      <w:r>
+        <w:instrText xml:space="preserve"> ADDIN EN.REFLIST </w:instrText>
+      </w:r>
+      <w:r>
+        <w:fldChar w:fldCharType="separate"/>
+      </w:r>
+      <w:r>
+        <w:fldChar w:fldCharType="end"/>
+      </w:r>
+    </w:p>
     <w:sectPr>
-      <w:headerReference w:type="default" r:id="rId9"/>
-      <w:footerReference w:type="default" r:id="rId10"/>
+      <w:headerReference w:type="default" r:id="rId12"/>
+      <w:footerReference w:type="default" r:id="rId13"/>
       <w:pgSz w:w="12240" w:h="15840"/>
       <w:pgMar w:top="1440" w:right="1440" w:bottom="1440" w:left="1440" w:header="708" w:footer="708" w:gutter="0"/>
       <w:cols w:space="708"/>
@@ -494,7 +653,7 @@
         <w:rFonts w:ascii="Courier New" w:hAnsi="Courier New" w:cs="Courier New" w:hint="default"/>
       </w:rPr>
     </w:lvl>
-    <w:lvl w:ilvl="2" w:tplc="04140005" w:tentative="1">
+    <w:lvl w:ilvl="2" w:tplc="04140005">
       <w:start w:val="1"/>
       <w:numFmt w:val="bullet"/>
       <w:lvlText w:val=""/>
@@ -506,7 +665,7 @@
         <w:rFonts w:ascii="Wingdings" w:hAnsi="Wingdings" w:hint="default"/>
       </w:rPr>
     </w:lvl>
-    <w:lvl w:ilvl="3" w:tplc="04140001" w:tentative="1">
+    <w:lvl w:ilvl="3" w:tplc="04140001">
       <w:start w:val="1"/>
       <w:numFmt w:val="bullet"/>
       <w:lvlText w:val=""/>
@@ -1122,7 +1281,6 @@
   <w:style w:type="character" w:default="1" w:styleId="DefaultParagraphFont">
     <w:name w:val="Default Paragraph Font"/>
     <w:uiPriority w:val="1"/>
-    <w:semiHidden/>
     <w:unhideWhenUsed/>
   </w:style>
   <w:style w:type="table" w:default="1" w:styleId="TableNormal">
@@ -1242,6 +1400,55 @@
     <w:rPr>
       <w:color w:val="954F72" w:themeColor="followedHyperlink"/>
       <w:u w:val="single"/>
+    </w:rPr>
+  </w:style>
+  <w:style w:type="paragraph" w:customStyle="1" w:styleId="EndNoteBibliographyTitle">
+    <w:name w:val="EndNote Bibliography Title"/>
+    <w:basedOn w:val="Normal"/>
+    <w:link w:val="EndNoteBibliographyTitleChar"/>
+    <w:rsid w:val="00163457"/>
+    <w:pPr>
+      <w:spacing w:after="0"/>
+      <w:jc w:val="center"/>
+    </w:pPr>
+    <w:rPr>
+      <w:rFonts w:ascii="Calibri" w:hAnsi="Calibri"/>
+      <w:noProof/>
+      <w:lang w:val="en-US"/>
+    </w:rPr>
+  </w:style>
+  <w:style w:type="character" w:customStyle="1" w:styleId="EndNoteBibliographyTitleChar">
+    <w:name w:val="EndNote Bibliography Title Char"/>
+    <w:basedOn w:val="DefaultParagraphFont"/>
+    <w:link w:val="EndNoteBibliographyTitle"/>
+    <w:rsid w:val="00163457"/>
+    <w:rPr>
+      <w:rFonts w:ascii="Calibri" w:hAnsi="Calibri"/>
+      <w:noProof/>
+    </w:rPr>
+  </w:style>
+  <w:style w:type="paragraph" w:customStyle="1" w:styleId="EndNoteBibliography">
+    <w:name w:val="EndNote Bibliography"/>
+    <w:basedOn w:val="Normal"/>
+    <w:link w:val="EndNoteBibliographyChar"/>
+    <w:rsid w:val="00163457"/>
+    <w:pPr>
+      <w:spacing w:line="240" w:lineRule="auto"/>
+    </w:pPr>
+    <w:rPr>
+      <w:rFonts w:ascii="Calibri" w:hAnsi="Calibri"/>
+      <w:noProof/>
+      <w:lang w:val="en-US"/>
+    </w:rPr>
+  </w:style>
+  <w:style w:type="character" w:customStyle="1" w:styleId="EndNoteBibliographyChar">
+    <w:name w:val="EndNote Bibliography Char"/>
+    <w:basedOn w:val="DefaultParagraphFont"/>
+    <w:link w:val="EndNoteBibliography"/>
+    <w:rsid w:val="00163457"/>
+    <w:rPr>
+      <w:rFonts w:ascii="Calibri" w:hAnsi="Calibri"/>
+      <w:noProof/>
     </w:rPr>
   </w:style>
 </w:styles>

</xml_diff>